<commit_message>
DV162 SAS On Laptop Displays
</commit_message>
<xml_diff>
--- a/DV162_3_SAS On Laptop Displays.docx
+++ b/DV162_3_SAS On Laptop Displays.docx
@@ -8,16 +8,16 @@
         <w:rPr>
           <w:rFonts w:ascii="Times" w:eastAsia="Times" w:hAnsi="Times" w:cs="Times"/>
           <w:b/>
-          <w:sz w:val="32"/>
-          <w:szCs w:val="32"/>
-        </w:rPr>
-      </w:pPr>
-      <w:r>
-        <w:rPr>
-          <w:rFonts w:ascii="Times" w:eastAsia="Times" w:hAnsi="Times" w:cs="Times"/>
-          <w:b/>
-          <w:sz w:val="32"/>
-          <w:szCs w:val="32"/>
+          <w:sz w:val="34"/>
+          <w:szCs w:val="34"/>
+        </w:rPr>
+      </w:pPr>
+      <w:r>
+        <w:rPr>
+          <w:rFonts w:ascii="Times" w:eastAsia="Times" w:hAnsi="Times" w:cs="Times"/>
+          <w:b/>
+          <w:sz w:val="34"/>
+          <w:szCs w:val="34"/>
         </w:rPr>
         <w:t>DV</w:t>
       </w:r>
@@ -25,8 +25,8 @@
         <w:rPr>
           <w:rFonts w:ascii="Times" w:eastAsia="Times" w:hAnsi="Times" w:cs="Times"/>
           <w:b/>
-          <w:sz w:val="32"/>
-          <w:szCs w:val="32"/>
+          <w:sz w:val="34"/>
+          <w:szCs w:val="34"/>
         </w:rPr>
         <w:t>162</w:t>
       </w:r>
@@ -34,8 +34,8 @@
         <w:rPr>
           <w:rFonts w:ascii="Times" w:eastAsia="Times" w:hAnsi="Times" w:cs="Times"/>
           <w:b/>
-          <w:sz w:val="32"/>
-          <w:szCs w:val="32"/>
+          <w:sz w:val="34"/>
+          <w:szCs w:val="34"/>
         </w:rPr>
         <w:t>_3_</w:t>
       </w:r>
@@ -43,8 +43,8 @@
         <w:rPr>
           <w:rFonts w:ascii="Times" w:eastAsia="Times" w:hAnsi="Times" w:cs="Times"/>
           <w:b/>
-          <w:sz w:val="32"/>
-          <w:szCs w:val="32"/>
+          <w:sz w:val="34"/>
+          <w:szCs w:val="34"/>
         </w:rPr>
         <w:t>P</w:t>
       </w:r>
@@ -52,8 +52,8 @@
         <w:rPr>
           <w:rFonts w:ascii="Times" w:eastAsia="Times" w:hAnsi="Times" w:cs="Times"/>
           <w:b/>
-          <w:sz w:val="32"/>
-          <w:szCs w:val="32"/>
+          <w:sz w:val="34"/>
+          <w:szCs w:val="34"/>
         </w:rPr>
         <w:t>AS On Laptop Displays</w:t>
       </w:r>
@@ -64,27 +64,18 @@
         <w:rPr>
           <w:rFonts w:ascii="Times" w:eastAsia="Times" w:hAnsi="Times" w:cs="Times"/>
           <w:b/>
-          <w:sz w:val="32"/>
-          <w:szCs w:val="32"/>
-        </w:rPr>
-      </w:pPr>
-      <w:r>
-        <w:rPr>
-          <w:rFonts w:ascii="Times" w:eastAsia="Times" w:hAnsi="Times" w:cs="Times"/>
-          <w:b/>
-          <w:sz w:val="32"/>
-          <w:szCs w:val="32"/>
-        </w:rPr>
-        <w:t>Possible Answer</w:t>
-      </w:r>
-      <w:r>
-        <w:rPr>
-          <w:rFonts w:ascii="Times" w:eastAsia="Times" w:hAnsi="Times" w:cs="Times"/>
-          <w:b/>
-          <w:sz w:val="32"/>
-          <w:szCs w:val="32"/>
-        </w:rPr>
-        <w:t xml:space="preserve"> Sheet</w:t>
+          <w:sz w:val="34"/>
+          <w:szCs w:val="34"/>
+        </w:rPr>
+      </w:pPr>
+      <w:r>
+        <w:rPr>
+          <w:rFonts w:ascii="Times" w:eastAsia="Times" w:hAnsi="Times" w:cs="Times"/>
+          <w:b/>
+          <w:sz w:val="34"/>
+          <w:szCs w:val="34"/>
+        </w:rPr>
+        <w:t>Possible Answer Sheet</w:t>
       </w:r>
     </w:p>
     <w:p>
@@ -185,26 +176,56 @@
           <w:sz w:val="28"/>
           <w:szCs w:val="28"/>
         </w:rPr>
-        <w:t>What is a disadvantage in LCD?</w:t>
-      </w:r>
-    </w:p>
-    <w:p>
-      <w:pPr>
-        <w:ind w:left="360"/>
-        <w:rPr>
-          <w:rFonts w:ascii="Times" w:eastAsia="Times" w:hAnsi="Times" w:cs="Times"/>
-          <w:sz w:val="28"/>
-          <w:szCs w:val="28"/>
-        </w:rPr>
-      </w:pPr>
-      <w:r>
-        <w:rPr>
-          <w:rFonts w:ascii="Times" w:eastAsia="Times" w:hAnsi="Times" w:cs="Times"/>
-          <w:sz w:val="28"/>
-          <w:szCs w:val="28"/>
-        </w:rPr>
-        <w:t>Ans:  Getting a true black can be quite difficult on an LCD display</w:t>
-      </w:r>
+        <w:t xml:space="preserve">What is a disadvantage </w:t>
+      </w:r>
+      <w:proofErr w:type="gramStart"/>
+      <w:r>
+        <w:rPr>
+          <w:rFonts w:ascii="Times" w:eastAsia="Times" w:hAnsi="Times" w:cs="Times"/>
+          <w:b/>
+          <w:sz w:val="28"/>
+          <w:szCs w:val="28"/>
+        </w:rPr>
+        <w:t>in</w:t>
+      </w:r>
+      <w:proofErr w:type="gramEnd"/>
+      <w:r>
+        <w:rPr>
+          <w:rFonts w:ascii="Times" w:eastAsia="Times" w:hAnsi="Times" w:cs="Times"/>
+          <w:b/>
+          <w:sz w:val="28"/>
+          <w:szCs w:val="28"/>
+        </w:rPr>
+        <w:t xml:space="preserve"> LCD?</w:t>
+      </w:r>
+    </w:p>
+    <w:p>
+      <w:pPr>
+        <w:ind w:left="360"/>
+        <w:rPr>
+          <w:rFonts w:ascii="Times" w:eastAsia="Times" w:hAnsi="Times" w:cs="Times"/>
+          <w:sz w:val="28"/>
+          <w:szCs w:val="28"/>
+        </w:rPr>
+      </w:pPr>
+      <w:r>
+        <w:rPr>
+          <w:rFonts w:ascii="Times" w:eastAsia="Times" w:hAnsi="Times" w:cs="Times"/>
+          <w:sz w:val="28"/>
+          <w:szCs w:val="28"/>
+        </w:rPr>
+        <w:t xml:space="preserve">Ans:  Getting a true black can be quite difficult on an LCD </w:t>
+      </w:r>
+      <w:proofErr w:type="gramStart"/>
+      <w:r>
+        <w:rPr>
+          <w:rFonts w:ascii="Times" w:eastAsia="Times" w:hAnsi="Times" w:cs="Times"/>
+          <w:sz w:val="28"/>
+          <w:szCs w:val="28"/>
+        </w:rPr>
+        <w:t>display</w:t>
+      </w:r>
+      <w:proofErr w:type="gramEnd"/>
     </w:p>
     <w:p>
       <w:pPr>
@@ -244,7 +265,27 @@
           <w:sz w:val="28"/>
           <w:szCs w:val="28"/>
         </w:rPr>
-        <w:t>What are three different technologies of liquid crystal displays?</w:t>
+        <w:t xml:space="preserve">What are </w:t>
+      </w:r>
+      <w:proofErr w:type="gramStart"/>
+      <w:r>
+        <w:rPr>
+          <w:rFonts w:ascii="Times" w:eastAsia="Times" w:hAnsi="Times" w:cs="Times"/>
+          <w:b/>
+          <w:sz w:val="28"/>
+          <w:szCs w:val="28"/>
+        </w:rPr>
+        <w:t>three</w:t>
+      </w:r>
+      <w:proofErr w:type="gramEnd"/>
+      <w:r>
+        <w:rPr>
+          <w:rFonts w:ascii="Times" w:eastAsia="Times" w:hAnsi="Times" w:cs="Times"/>
+          <w:b/>
+          <w:sz w:val="28"/>
+          <w:szCs w:val="28"/>
+        </w:rPr>
+        <w:t xml:space="preserve"> different technologies of liquid crystal displays?</w:t>
       </w:r>
     </w:p>
     <w:p>
@@ -262,7 +303,25 @@
           <w:sz w:val="28"/>
           <w:szCs w:val="28"/>
         </w:rPr>
-        <w:t>Ans: TN(Twisted Nematic), IPS (In Plane Switching), VA (Vertical Alignment)</w:t>
+        <w:t xml:space="preserve">Ans: </w:t>
+      </w:r>
+      <w:proofErr w:type="gramStart"/>
+      <w:r>
+        <w:rPr>
+          <w:rFonts w:ascii="Times" w:eastAsia="Times" w:hAnsi="Times" w:cs="Times"/>
+          <w:sz w:val="28"/>
+          <w:szCs w:val="28"/>
+        </w:rPr>
+        <w:t>TN(</w:t>
+      </w:r>
+      <w:proofErr w:type="gramEnd"/>
+      <w:r>
+        <w:rPr>
+          <w:rFonts w:ascii="Times" w:eastAsia="Times" w:hAnsi="Times" w:cs="Times"/>
+          <w:sz w:val="28"/>
+          <w:szCs w:val="28"/>
+        </w:rPr>
+        <w:t>Twisted Nematic), IPS (In Plane Switching), VA (Vertical Alignment)</w:t>
       </w:r>
     </w:p>
     <w:p>
@@ -293,7 +352,27 @@
           <w:sz w:val="28"/>
           <w:szCs w:val="28"/>
         </w:rPr>
-        <w:t>If you’re looking for the best possible color representation on an LCD display, you’ll want to use?</w:t>
+        <w:t xml:space="preserve">If you’re looking for the best possible color representation on an LCD display, you’ll want to </w:t>
+      </w:r>
+      <w:proofErr w:type="gramStart"/>
+      <w:r>
+        <w:rPr>
+          <w:rFonts w:ascii="Times" w:eastAsia="Times" w:hAnsi="Times" w:cs="Times"/>
+          <w:b/>
+          <w:sz w:val="28"/>
+          <w:szCs w:val="28"/>
+        </w:rPr>
+        <w:t>use</w:t>
+      </w:r>
+      <w:proofErr w:type="gramEnd"/>
+      <w:r>
+        <w:rPr>
+          <w:rFonts w:ascii="Times" w:eastAsia="Times" w:hAnsi="Times" w:cs="Times"/>
+          <w:b/>
+          <w:sz w:val="28"/>
+          <w:szCs w:val="28"/>
+        </w:rPr>
+        <w:t>?</w:t>
       </w:r>
     </w:p>
     <w:p>
@@ -352,26 +431,56 @@
           <w:sz w:val="28"/>
           <w:szCs w:val="28"/>
         </w:rPr>
-        <w:t>If you’re looking for the best possible response you’ll want to?</w:t>
-      </w:r>
-    </w:p>
-    <w:p>
-      <w:pPr>
-        <w:ind w:left="360"/>
-        <w:rPr>
-          <w:rFonts w:ascii="Times" w:eastAsia="Times" w:hAnsi="Times" w:cs="Times"/>
-          <w:sz w:val="28"/>
-          <w:szCs w:val="28"/>
-        </w:rPr>
-      </w:pPr>
-      <w:r>
-        <w:rPr>
-          <w:rFonts w:ascii="Times" w:eastAsia="Times" w:hAnsi="Times" w:cs="Times"/>
-          <w:sz w:val="28"/>
-          <w:szCs w:val="28"/>
-        </w:rPr>
-        <w:t>Ans: TN (Twisted Nematic)  LCD</w:t>
-      </w:r>
+        <w:t xml:space="preserve">If you’re looking for the best possible </w:t>
+      </w:r>
+      <w:proofErr w:type="gramStart"/>
+      <w:r>
+        <w:rPr>
+          <w:rFonts w:ascii="Times" w:eastAsia="Times" w:hAnsi="Times" w:cs="Times"/>
+          <w:b/>
+          <w:sz w:val="28"/>
+          <w:szCs w:val="28"/>
+        </w:rPr>
+        <w:t>response</w:t>
+      </w:r>
+      <w:proofErr w:type="gramEnd"/>
+      <w:r>
+        <w:rPr>
+          <w:rFonts w:ascii="Times" w:eastAsia="Times" w:hAnsi="Times" w:cs="Times"/>
+          <w:b/>
+          <w:sz w:val="28"/>
+          <w:szCs w:val="28"/>
+        </w:rPr>
+        <w:t xml:space="preserve"> you’ll want to?</w:t>
+      </w:r>
+    </w:p>
+    <w:p>
+      <w:pPr>
+        <w:ind w:left="360"/>
+        <w:rPr>
+          <w:rFonts w:ascii="Times" w:eastAsia="Times" w:hAnsi="Times" w:cs="Times"/>
+          <w:sz w:val="28"/>
+          <w:szCs w:val="28"/>
+        </w:rPr>
+      </w:pPr>
+      <w:r>
+        <w:rPr>
+          <w:rFonts w:ascii="Times" w:eastAsia="Times" w:hAnsi="Times" w:cs="Times"/>
+          <w:sz w:val="28"/>
+          <w:szCs w:val="28"/>
+        </w:rPr>
+        <w:t xml:space="preserve">Ans: TN (Twisted </w:t>
+      </w:r>
+      <w:proofErr w:type="gramStart"/>
+      <w:r>
+        <w:rPr>
+          <w:rFonts w:ascii="Times" w:eastAsia="Times" w:hAnsi="Times" w:cs="Times"/>
+          <w:sz w:val="28"/>
+          <w:szCs w:val="28"/>
+        </w:rPr>
+        <w:t>Nematic)  LCD</w:t>
+      </w:r>
+      <w:proofErr w:type="gramEnd"/>
     </w:p>
     <w:p>
       <w:pPr>
@@ -429,8 +538,18 @@
           <w:sz w:val="28"/>
           <w:szCs w:val="28"/>
         </w:rPr>
-        <w:t>Ans:  TN (Twisted Nematic)  LCD</w:t>
-      </w:r>
+        <w:t xml:space="preserve">Ans:  TN (Twisted </w:t>
+      </w:r>
+      <w:proofErr w:type="gramStart"/>
+      <w:r>
+        <w:rPr>
+          <w:rFonts w:ascii="Times" w:eastAsia="Times" w:hAnsi="Times" w:cs="Times"/>
+          <w:sz w:val="28"/>
+          <w:szCs w:val="28"/>
+        </w:rPr>
+        <w:t>Nematic)  LCD</w:t>
+      </w:r>
+      <w:proofErr w:type="gramEnd"/>
     </w:p>
     <w:p>
       <w:pPr>
@@ -488,7 +607,25 @@
           <w:sz w:val="28"/>
           <w:szCs w:val="28"/>
         </w:rPr>
-        <w:t>Ans: IPS(In Plane Switching) LCD</w:t>
+        <w:t xml:space="preserve">Ans: </w:t>
+      </w:r>
+      <w:proofErr w:type="gramStart"/>
+      <w:r>
+        <w:rPr>
+          <w:rFonts w:ascii="Times" w:eastAsia="Times" w:hAnsi="Times" w:cs="Times"/>
+          <w:sz w:val="28"/>
+          <w:szCs w:val="28"/>
+        </w:rPr>
+        <w:t>IPS(</w:t>
+      </w:r>
+      <w:proofErr w:type="gramEnd"/>
+      <w:r>
+        <w:rPr>
+          <w:rFonts w:ascii="Times" w:eastAsia="Times" w:hAnsi="Times" w:cs="Times"/>
+          <w:sz w:val="28"/>
+          <w:szCs w:val="28"/>
+        </w:rPr>
+        <w:t>In Plane Switching) LCD</w:t>
       </w:r>
     </w:p>
     <w:p>
@@ -711,26 +848,56 @@
           <w:sz w:val="28"/>
           <w:szCs w:val="28"/>
         </w:rPr>
-        <w:t xml:space="preserve"> What is the newest from of display?</w:t>
-      </w:r>
-    </w:p>
-    <w:p>
-      <w:pPr>
-        <w:ind w:left="360"/>
-        <w:rPr>
-          <w:rFonts w:ascii="Times" w:eastAsia="Times" w:hAnsi="Times" w:cs="Times"/>
-          <w:sz w:val="28"/>
-          <w:szCs w:val="28"/>
-        </w:rPr>
-      </w:pPr>
-      <w:r>
-        <w:rPr>
-          <w:rFonts w:ascii="Times" w:eastAsia="Times" w:hAnsi="Times" w:cs="Times"/>
-          <w:sz w:val="28"/>
-          <w:szCs w:val="28"/>
-        </w:rPr>
-        <w:t>Ans: OLED (Organic Light Emitting Diode )</w:t>
-      </w:r>
+        <w:t xml:space="preserve"> What is the newest </w:t>
+      </w:r>
+      <w:proofErr w:type="gramStart"/>
+      <w:r>
+        <w:rPr>
+          <w:rFonts w:ascii="Times" w:eastAsia="Times" w:hAnsi="Times" w:cs="Times"/>
+          <w:b/>
+          <w:sz w:val="28"/>
+          <w:szCs w:val="28"/>
+        </w:rPr>
+        <w:t>from</w:t>
+      </w:r>
+      <w:proofErr w:type="gramEnd"/>
+      <w:r>
+        <w:rPr>
+          <w:rFonts w:ascii="Times" w:eastAsia="Times" w:hAnsi="Times" w:cs="Times"/>
+          <w:b/>
+          <w:sz w:val="28"/>
+          <w:szCs w:val="28"/>
+        </w:rPr>
+        <w:t xml:space="preserve"> of display?</w:t>
+      </w:r>
+    </w:p>
+    <w:p>
+      <w:pPr>
+        <w:ind w:left="360"/>
+        <w:rPr>
+          <w:rFonts w:ascii="Times" w:eastAsia="Times" w:hAnsi="Times" w:cs="Times"/>
+          <w:sz w:val="28"/>
+          <w:szCs w:val="28"/>
+        </w:rPr>
+      </w:pPr>
+      <w:r>
+        <w:rPr>
+          <w:rFonts w:ascii="Times" w:eastAsia="Times" w:hAnsi="Times" w:cs="Times"/>
+          <w:sz w:val="28"/>
+          <w:szCs w:val="28"/>
+        </w:rPr>
+        <w:t xml:space="preserve">Ans: OLED (Organic Light Emitting </w:t>
+      </w:r>
+      <w:proofErr w:type="gramStart"/>
+      <w:r>
+        <w:rPr>
+          <w:rFonts w:ascii="Times" w:eastAsia="Times" w:hAnsi="Times" w:cs="Times"/>
+          <w:sz w:val="28"/>
+          <w:szCs w:val="28"/>
+        </w:rPr>
+        <w:t>Diode )</w:t>
+      </w:r>
+      <w:proofErr w:type="gramEnd"/>
     </w:p>
     <w:p>
       <w:pPr>
@@ -1035,8 +1202,18 @@
           <w:sz w:val="28"/>
           <w:szCs w:val="28"/>
         </w:rPr>
-        <w:t>Ans: A digitizer in our device may only allow for stylus input</w:t>
-      </w:r>
+        <w:t xml:space="preserve">Ans: A digitizer in our device may only allow for stylus </w:t>
+      </w:r>
+      <w:proofErr w:type="gramStart"/>
+      <w:r>
+        <w:rPr>
+          <w:rFonts w:ascii="Times" w:eastAsia="Times" w:hAnsi="Times" w:cs="Times"/>
+          <w:sz w:val="28"/>
+          <w:szCs w:val="28"/>
+        </w:rPr>
+        <w:t>input</w:t>
+      </w:r>
+      <w:proofErr w:type="gramEnd"/>
     </w:p>
     <w:p>
       <w:pPr>
@@ -1194,7 +1371,27 @@
           <w:sz w:val="28"/>
           <w:szCs w:val="28"/>
         </w:rPr>
-        <w:t xml:space="preserve"> In OLED displays, you need glass on the front screen to protect it? True or False?</w:t>
+        <w:t xml:space="preserve"> In OLED displays, </w:t>
+      </w:r>
+      <w:proofErr w:type="gramStart"/>
+      <w:r>
+        <w:rPr>
+          <w:rFonts w:ascii="Times" w:eastAsia="Times" w:hAnsi="Times" w:cs="Times"/>
+          <w:b/>
+          <w:sz w:val="28"/>
+          <w:szCs w:val="28"/>
+        </w:rPr>
+        <w:t>you</w:t>
+      </w:r>
+      <w:proofErr w:type="gramEnd"/>
+      <w:r>
+        <w:rPr>
+          <w:rFonts w:ascii="Times" w:eastAsia="Times" w:hAnsi="Times" w:cs="Times"/>
+          <w:b/>
+          <w:sz w:val="28"/>
+          <w:szCs w:val="28"/>
+        </w:rPr>
+        <w:t xml:space="preserve"> need glass on the front screen to protect it? True or False?</w:t>
       </w:r>
     </w:p>
     <w:p>

</xml_diff>